<commit_message>
réponse annonce Linkedin ST Microelectronics
</commit_message>
<xml_diff>
--- a/LM.docx
+++ b/LM.docx
@@ -27,7 +27,7 @@
         <w:t xml:space="preserve"> ou Scrum Master</w:t>
       </w:r>
       <w:r>
-        <w:t xml:space="preserve"> en informatique près de Grenoble.</w:t>
+        <w:t xml:space="preserve"> près de Grenoble.</w:t>
       </w:r>
     </w:p>
     <w:p>
@@ -92,6 +92,7 @@
       </w:r>
     </w:p>
     <w:sectPr>
+      <w:footerReference w:type="default" r:id="rId6"/>
       <w:pgSz w:w="11906" w:h="16838"/>
       <w:pgMar w:top="1417" w:right="1417" w:bottom="1417" w:left="1417" w:header="708" w:footer="708" w:gutter="0"/>
       <w:cols w:space="708"/>
@@ -99,6 +100,184 @@
     </w:sectPr>
   </w:body>
 </w:document>
+</file>
+
+<file path=word/endnotes.xml><?xml version="1.0" encoding="utf-8"?>
+<w:endnotes xmlns:wpc="http://schemas.microsoft.com/office/word/2010/wordprocessingCanvas" xmlns:cx="http://schemas.microsoft.com/office/drawing/2014/chartex" xmlns:cx1="http://schemas.microsoft.com/office/drawing/2015/9/8/chartex" xmlns:cx2="http://schemas.microsoft.com/office/drawing/2015/10/21/chartex" xmlns:cx3="http://schemas.microsoft.com/office/drawing/2016/5/9/chartex" xmlns:cx4="http://schemas.microsoft.com/office/drawing/2016/5/10/chartex" xmlns:cx5="http://schemas.microsoft.com/office/drawing/2016/5/11/chartex" xmlns:cx6="http://schemas.microsoft.com/office/drawing/2016/5/12/chartex" xmlns:cx7="http://schemas.microsoft.com/office/drawing/2016/5/13/chartex" xmlns:cx8="http://schemas.microsoft.com/office/drawing/2016/5/14/chartex" xmlns:mc="http://schemas.openxmlformats.org/markup-compatibility/2006" xmlns:aink="http://schemas.microsoft.com/office/drawing/2016/ink" xmlns:am3d="http://schemas.microsoft.com/office/drawing/2017/model3d" xmlns:o="urn:schemas-microsoft-com:office:office" xmlns:r="http://schemas.openxmlformats.org/officeDocument/2006/relationships" xmlns:m="http://schemas.openxmlformats.org/officeDocument/2006/math" xmlns:v="urn:schemas-microsoft-com:vml" xmlns:wp14="http://schemas.microsoft.com/office/word/2010/wordprocessingDrawing" xmlns:wp="http://schemas.openxmlformats.org/drawingml/2006/wordprocessingDrawing" xmlns:w10="urn:schemas-microsoft-com:office:word" xmlns:w="http://schemas.openxmlformats.org/wordprocessingml/2006/main" xmlns:w14="http://schemas.microsoft.com/office/word/2010/wordml" xmlns:w15="http://schemas.microsoft.com/office/word/2012/wordml" xmlns:w16cex="http://schemas.microsoft.com/office/word/2018/wordml/cex" xmlns:w16cid="http://schemas.microsoft.com/office/word/2016/wordml/cid" xmlns:w16="http://schemas.microsoft.com/office/word/2018/wordml" xmlns:w16sdtdh="http://schemas.microsoft.com/office/word/2020/wordml/sdtdatahash" xmlns:w16se="http://schemas.microsoft.com/office/word/2015/wordml/symex" xmlns:wpg="http://schemas.microsoft.com/office/word/2010/wordprocessingGroup" xmlns:wpi="http://schemas.microsoft.com/office/word/2010/wordprocessingInk" xmlns:wne="http://schemas.microsoft.com/office/word/2006/wordml" xmlns:wps="http://schemas.microsoft.com/office/word/2010/wordprocessingShape" mc:Ignorable="w14 w15 w16se w16cid w16 w16cex w16sdtdh wp14">
+  <w:endnote w:type="separator" w:id="-1">
+    <w:p>
+      <w:pPr>
+        <w:spacing w:after="0" w:line="240" w:lineRule="auto"/>
+      </w:pPr>
+      <w:r>
+        <w:separator/>
+      </w:r>
+    </w:p>
+  </w:endnote>
+  <w:endnote w:type="continuationSeparator" w:id="0">
+    <w:p>
+      <w:pPr>
+        <w:spacing w:after="0" w:line="240" w:lineRule="auto"/>
+      </w:pPr>
+      <w:r>
+        <w:continuationSeparator/>
+      </w:r>
+    </w:p>
+  </w:endnote>
+</w:endnotes>
+</file>
+
+<file path=word/footer1.xml><?xml version="1.0" encoding="utf-8"?>
+<w:ftr xmlns:wpc="http://schemas.microsoft.com/office/word/2010/wordprocessingCanvas" xmlns:cx="http://schemas.microsoft.com/office/drawing/2014/chartex" xmlns:cx1="http://schemas.microsoft.com/office/drawing/2015/9/8/chartex" xmlns:cx2="http://schemas.microsoft.com/office/drawing/2015/10/21/chartex" xmlns:cx3="http://schemas.microsoft.com/office/drawing/2016/5/9/chartex" xmlns:cx4="http://schemas.microsoft.com/office/drawing/2016/5/10/chartex" xmlns:cx5="http://schemas.microsoft.com/office/drawing/2016/5/11/chartex" xmlns:cx6="http://schemas.microsoft.com/office/drawing/2016/5/12/chartex" xmlns:cx7="http://schemas.microsoft.com/office/drawing/2016/5/13/chartex" xmlns:cx8="http://schemas.microsoft.com/office/drawing/2016/5/14/chartex" xmlns:mc="http://schemas.openxmlformats.org/markup-compatibility/2006" xmlns:aink="http://schemas.microsoft.com/office/drawing/2016/ink" xmlns:am3d="http://schemas.microsoft.com/office/drawing/2017/model3d" xmlns:o="urn:schemas-microsoft-com:office:office" xmlns:r="http://schemas.openxmlformats.org/officeDocument/2006/relationships" xmlns:m="http://schemas.openxmlformats.org/officeDocument/2006/math" xmlns:v="urn:schemas-microsoft-com:vml" xmlns:wp14="http://schemas.microsoft.com/office/word/2010/wordprocessingDrawing" xmlns:wp="http://schemas.openxmlformats.org/drawingml/2006/wordprocessingDrawing" xmlns:w10="urn:schemas-microsoft-com:office:word" xmlns:w="http://schemas.openxmlformats.org/wordprocessingml/2006/main" xmlns:w14="http://schemas.microsoft.com/office/word/2010/wordml" xmlns:w15="http://schemas.microsoft.com/office/word/2012/wordml" xmlns:w16cex="http://schemas.microsoft.com/office/word/2018/wordml/cex" xmlns:w16cid="http://schemas.microsoft.com/office/word/2016/wordml/cid" xmlns:w16="http://schemas.microsoft.com/office/word/2018/wordml" xmlns:w16sdtdh="http://schemas.microsoft.com/office/word/2020/wordml/sdtdatahash" xmlns:w16se="http://schemas.microsoft.com/office/word/2015/wordml/symex" xmlns:wpg="http://schemas.microsoft.com/office/word/2010/wordprocessingGroup" xmlns:wpi="http://schemas.microsoft.com/office/word/2010/wordprocessingInk" xmlns:wne="http://schemas.microsoft.com/office/word/2006/wordml" xmlns:wps="http://schemas.microsoft.com/office/word/2010/wordprocessingShape" mc:Ignorable="w14 w15 w16se w16cid w16 w16cex w16sdtdh wp14">
+  <w:p>
+    <w:pPr>
+      <w:pStyle w:val="Pieddepage"/>
+    </w:pPr>
+    <w:r>
+      <w:rPr>
+        <w:noProof/>
+      </w:rPr>
+      <mc:AlternateContent>
+        <mc:Choice Requires="wps">
+          <w:drawing>
+            <wp:anchor distT="0" distB="0" distL="114300" distR="114300" simplePos="0" relativeHeight="251659264" behindDoc="0" locked="0" layoutInCell="0" allowOverlap="1" wp14:anchorId="0A2CE918" wp14:editId="19D177DD">
+              <wp:simplePos x="0" y="0"/>
+              <wp:positionH relativeFrom="page">
+                <wp:posOffset>0</wp:posOffset>
+              </wp:positionH>
+              <wp:positionV relativeFrom="page">
+                <wp:posOffset>10248900</wp:posOffset>
+              </wp:positionV>
+              <wp:extent cx="7560310" cy="252095"/>
+              <wp:effectExtent l="0" t="0" r="0" b="14605"/>
+              <wp:wrapNone/>
+              <wp:docPr id="1" name="MSIPCM241140c8ac7fa0c23b4a451a" descr="{&quot;HashCode&quot;:1235388660,&quot;Height&quot;:841.0,&quot;Width&quot;:595.0,&quot;Placement&quot;:&quot;Footer&quot;,&quot;Index&quot;:&quot;Primary&quot;,&quot;Section&quot;:1,&quot;Top&quot;:0.0,&quot;Left&quot;:0.0}"/>
+              <wp:cNvGraphicFramePr/>
+              <a:graphic xmlns:a="http://schemas.openxmlformats.org/drawingml/2006/main">
+                <a:graphicData uri="http://schemas.microsoft.com/office/word/2010/wordprocessingShape">
+                  <wps:wsp>
+                    <wps:cNvSpPr txBox="1"/>
+                    <wps:spPr>
+                      <a:xfrm>
+                        <a:off x="0" y="0"/>
+                        <a:ext cx="7560310" cy="252095"/>
+                      </a:xfrm>
+                      <a:prstGeom prst="rect">
+                        <a:avLst/>
+                      </a:prstGeom>
+                      <a:noFill/>
+                      <a:ln w="6350">
+                        <a:noFill/>
+                      </a:ln>
+                      <a:extLst>
+                        <a:ext uri="{91240B29-F687-4F45-9708-019B960494DF}">
+                          <a14:hiddenLine xmlns:a14="http://schemas.microsoft.com/office/drawing/2010/main" w="6350">
+                            <a:solidFill>
+                              <a:prstClr val="black"/>
+                            </a:solidFill>
+                          </a14:hiddenLine>
+                        </a:ext>
+                      </a:extLst>
+                    </wps:spPr>
+                    <wps:txbx>
+                      <w:txbxContent>
+                        <w:p>
+                          <w:pPr>
+                            <w:spacing w:after="0"/>
+                            <w:jc w:val="center"/>
+                            <w:rPr>
+                              <w:rFonts w:ascii="Arial" w:hAnsi="Arial" w:cs="Arial"/>
+                              <w:color w:val="626469"/>
+                              <w:sz w:val="12"/>
+                            </w:rPr>
+                          </w:pPr>
+                          <w:r>
+                            <w:rPr>
+                              <w:rFonts w:ascii="Arial" w:hAnsi="Arial" w:cs="Arial"/>
+                              <w:color w:val="626469"/>
+                              <w:sz w:val="12"/>
+                            </w:rPr>
+                            <w:t>Internal</w:t>
+                          </w:r>
+                        </w:p>
+                      </w:txbxContent>
+                    </wps:txbx>
+                    <wps:bodyPr rot="0" spcFirstLastPara="0" vertOverflow="overflow" horzOverflow="overflow" vert="horz" wrap="square" lIns="91440" tIns="0" rIns="91440" bIns="0" numCol="1" spcCol="0" rtlCol="0" fromWordArt="0" anchor="b" anchorCtr="0" forceAA="0" compatLnSpc="1">
+                      <a:prstTxWarp prst="textNoShape">
+                        <a:avLst/>
+                      </a:prstTxWarp>
+                      <a:noAutofit/>
+                    </wps:bodyPr>
+                  </wps:wsp>
+                </a:graphicData>
+              </a:graphic>
+            </wp:anchor>
+          </w:drawing>
+        </mc:Choice>
+        <mc:Fallback>
+          <w:pict>
+            <v:shapetype w14:anchorId="0A2CE918" id="_x0000_t202" coordsize="21600,21600" o:spt="202" path="m,l,21600r21600,l21600,xe">
+              <v:stroke joinstyle="miter"/>
+              <v:path gradientshapeok="t" o:connecttype="rect"/>
+            </v:shapetype>
+            <v:shape id="MSIPCM241140c8ac7fa0c23b4a451a" o:spid="_x0000_s1026" type="#_x0000_t202" alt="{&quot;HashCode&quot;:1235388660,&quot;Height&quot;:841.0,&quot;Width&quot;:595.0,&quot;Placement&quot;:&quot;Footer&quot;,&quot;Index&quot;:&quot;Primary&quot;,&quot;Section&quot;:1,&quot;Top&quot;:0.0,&quot;Left&quot;:0.0}" style="position:absolute;margin-left:0;margin-top:807pt;width:595.3pt;height:19.85pt;z-index:251659264;visibility:visible;mso-wrap-style:square;mso-wrap-distance-left:9pt;mso-wrap-distance-top:0;mso-wrap-distance-right:9pt;mso-wrap-distance-bottom:0;mso-position-horizontal:absolute;mso-position-horizontal-relative:page;mso-position-vertical:absolute;mso-position-vertical-relative:page;v-text-anchor:bottom" o:gfxdata="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" o:allowincell="f" filled="f" stroked="f" strokeweight=".5pt">
+              <v:fill o:detectmouseclick="t"/>
+              <v:textbox inset=",0,,0">
+                <w:txbxContent>
+                  <w:p>
+                    <w:pPr>
+                      <w:spacing w:after="0"/>
+                      <w:jc w:val="center"/>
+                      <w:rPr>
+                        <w:rFonts w:ascii="Arial" w:hAnsi="Arial" w:cs="Arial"/>
+                        <w:color w:val="626469"/>
+                        <w:sz w:val="12"/>
+                      </w:rPr>
+                    </w:pPr>
+                    <w:r>
+                      <w:rPr>
+                        <w:rFonts w:ascii="Arial" w:hAnsi="Arial" w:cs="Arial"/>
+                        <w:color w:val="626469"/>
+                        <w:sz w:val="12"/>
+                      </w:rPr>
+                      <w:t>Internal</w:t>
+                    </w:r>
+                  </w:p>
+                </w:txbxContent>
+              </v:textbox>
+              <w10:wrap anchorx="page" anchory="page"/>
+            </v:shape>
+          </w:pict>
+        </mc:Fallback>
+      </mc:AlternateContent>
+    </w:r>
+  </w:p>
+</w:ftr>
+</file>
+
+<file path=word/footnotes.xml><?xml version="1.0" encoding="utf-8"?>
+<w:footnotes xmlns:wpc="http://schemas.microsoft.com/office/word/2010/wordprocessingCanvas" xmlns:cx="http://schemas.microsoft.com/office/drawing/2014/chartex" xmlns:cx1="http://schemas.microsoft.com/office/drawing/2015/9/8/chartex" xmlns:cx2="http://schemas.microsoft.com/office/drawing/2015/10/21/chartex" xmlns:cx3="http://schemas.microsoft.com/office/drawing/2016/5/9/chartex" xmlns:cx4="http://schemas.microsoft.com/office/drawing/2016/5/10/chartex" xmlns:cx5="http://schemas.microsoft.com/office/drawing/2016/5/11/chartex" xmlns:cx6="http://schemas.microsoft.com/office/drawing/2016/5/12/chartex" xmlns:cx7="http://schemas.microsoft.com/office/drawing/2016/5/13/chartex" xmlns:cx8="http://schemas.microsoft.com/office/drawing/2016/5/14/chartex" xmlns:mc="http://schemas.openxmlformats.org/markup-compatibility/2006" xmlns:aink="http://schemas.microsoft.com/office/drawing/2016/ink" xmlns:am3d="http://schemas.microsoft.com/office/drawing/2017/model3d" xmlns:o="urn:schemas-microsoft-com:office:office" xmlns:r="http://schemas.openxmlformats.org/officeDocument/2006/relationships" xmlns:m="http://schemas.openxmlformats.org/officeDocument/2006/math" xmlns:v="urn:schemas-microsoft-com:vml" xmlns:wp14="http://schemas.microsoft.com/office/word/2010/wordprocessingDrawing" xmlns:wp="http://schemas.openxmlformats.org/drawingml/2006/wordprocessingDrawing" xmlns:w10="urn:schemas-microsoft-com:office:word" xmlns:w="http://schemas.openxmlformats.org/wordprocessingml/2006/main" xmlns:w14="http://schemas.microsoft.com/office/word/2010/wordml" xmlns:w15="http://schemas.microsoft.com/office/word/2012/wordml" xmlns:w16cex="http://schemas.microsoft.com/office/word/2018/wordml/cex" xmlns:w16cid="http://schemas.microsoft.com/office/word/2016/wordml/cid" xmlns:w16="http://schemas.microsoft.com/office/word/2018/wordml" xmlns:w16sdtdh="http://schemas.microsoft.com/office/word/2020/wordml/sdtdatahash" xmlns:w16se="http://schemas.microsoft.com/office/word/2015/wordml/symex" xmlns:wpg="http://schemas.microsoft.com/office/word/2010/wordprocessingGroup" xmlns:wpi="http://schemas.microsoft.com/office/word/2010/wordprocessingInk" xmlns:wne="http://schemas.microsoft.com/office/word/2006/wordml" xmlns:wps="http://schemas.microsoft.com/office/word/2010/wordprocessingShape" mc:Ignorable="w14 w15 w16se w16cid w16 w16cex w16sdtdh wp14">
+  <w:footnote w:type="separator" w:id="-1">
+    <w:p>
+      <w:pPr>
+        <w:spacing w:after="0" w:line="240" w:lineRule="auto"/>
+      </w:pPr>
+      <w:r>
+        <w:separator/>
+      </w:r>
+    </w:p>
+  </w:footnote>
+  <w:footnote w:type="continuationSeparator" w:id="0">
+    <w:p>
+      <w:pPr>
+        <w:spacing w:after="0" w:line="240" w:lineRule="auto"/>
+      </w:pPr>
+      <w:r>
+        <w:continuationSeparator/>
+      </w:r>
+    </w:p>
+  </w:footnote>
+</w:footnotes>
 </file>
 
 <file path=word/styles.xml><?xml version="1.0" encoding="utf-8"?>
@@ -527,6 +706,50 @@
     <w:semiHidden/>
     <w:unhideWhenUsed/>
   </w:style>
+  <w:style w:type="paragraph" w:styleId="En-tte">
+    <w:name w:val="header"/>
+    <w:basedOn w:val="Normal"/>
+    <w:link w:val="En-tteCar"/>
+    <w:uiPriority w:val="99"/>
+    <w:unhideWhenUsed/>
+    <w:rsid w:val="004B6967"/>
+    <w:pPr>
+      <w:tabs>
+        <w:tab w:val="center" w:pos="4536"/>
+        <w:tab w:val="right" w:pos="9072"/>
+      </w:tabs>
+      <w:spacing w:after="0" w:line="240" w:lineRule="auto"/>
+    </w:pPr>
+  </w:style>
+  <w:style w:type="character" w:customStyle="1" w:styleId="En-tteCar">
+    <w:name w:val="En-tête Car"/>
+    <w:basedOn w:val="Policepardfaut"/>
+    <w:link w:val="En-tte"/>
+    <w:uiPriority w:val="99"/>
+    <w:rsid w:val="004B6967"/>
+  </w:style>
+  <w:style w:type="paragraph" w:styleId="Pieddepage">
+    <w:name w:val="footer"/>
+    <w:basedOn w:val="Normal"/>
+    <w:link w:val="PieddepageCar"/>
+    <w:uiPriority w:val="99"/>
+    <w:unhideWhenUsed/>
+    <w:rsid w:val="004B6967"/>
+    <w:pPr>
+      <w:tabs>
+        <w:tab w:val="center" w:pos="4536"/>
+        <w:tab w:val="right" w:pos="9072"/>
+      </w:tabs>
+      <w:spacing w:after="0" w:line="240" w:lineRule="auto"/>
+    </w:pPr>
+  </w:style>
+  <w:style w:type="character" w:customStyle="1" w:styleId="PieddepageCar">
+    <w:name w:val="Pied de page Car"/>
+    <w:basedOn w:val="Policepardfaut"/>
+    <w:link w:val="Pieddepage"/>
+    <w:uiPriority w:val="99"/>
+    <w:rsid w:val="004B6967"/>
+  </w:style>
 </w:styles>
 </file>
 

</xml_diff>

<commit_message>
ajout de lettre de motivation
</commit_message>
<xml_diff>
--- a/LM.docx
+++ b/LM.docx
@@ -1,6 +1,6 @@
 
 <file path=word/document.xml><?xml version="1.0" encoding="utf-8"?>
-<w:document xmlns:wpc="http://schemas.microsoft.com/office/word/2010/wordprocessingCanvas" xmlns:cx="http://schemas.microsoft.com/office/drawing/2014/chartex" xmlns:cx1="http://schemas.microsoft.com/office/drawing/2015/9/8/chartex" xmlns:cx2="http://schemas.microsoft.com/office/drawing/2015/10/21/chartex" xmlns:cx3="http://schemas.microsoft.com/office/drawing/2016/5/9/chartex" xmlns:cx4="http://schemas.microsoft.com/office/drawing/2016/5/10/chartex" xmlns:cx5="http://schemas.microsoft.com/office/drawing/2016/5/11/chartex" xmlns:cx6="http://schemas.microsoft.com/office/drawing/2016/5/12/chartex" xmlns:cx7="http://schemas.microsoft.com/office/drawing/2016/5/13/chartex" xmlns:cx8="http://schemas.microsoft.com/office/drawing/2016/5/14/chartex" xmlns:mc="http://schemas.openxmlformats.org/markup-compatibility/2006" xmlns:aink="http://schemas.microsoft.com/office/drawing/2016/ink" xmlns:am3d="http://schemas.microsoft.com/office/drawing/2017/model3d" xmlns:o="urn:schemas-microsoft-com:office:office" xmlns:r="http://schemas.openxmlformats.org/officeDocument/2006/relationships" xmlns:m="http://schemas.openxmlformats.org/officeDocument/2006/math" xmlns:v="urn:schemas-microsoft-com:vml" xmlns:wp14="http://schemas.microsoft.com/office/word/2010/wordprocessingDrawing" xmlns:wp="http://schemas.openxmlformats.org/drawingml/2006/wordprocessingDrawing" xmlns:w10="urn:schemas-microsoft-com:office:word" xmlns:w="http://schemas.openxmlformats.org/wordprocessingml/2006/main" xmlns:w14="http://schemas.microsoft.com/office/word/2010/wordml" xmlns:w15="http://schemas.microsoft.com/office/word/2012/wordml" xmlns:w16cex="http://schemas.microsoft.com/office/word/2018/wordml/cex" xmlns:w16cid="http://schemas.microsoft.com/office/word/2016/wordml/cid" xmlns:w16="http://schemas.microsoft.com/office/word/2018/wordml" xmlns:w16sdtdh="http://schemas.microsoft.com/office/word/2020/wordml/sdtdatahash" xmlns:w16se="http://schemas.microsoft.com/office/word/2015/wordml/symex" xmlns:wpg="http://schemas.microsoft.com/office/word/2010/wordprocessingGroup" xmlns:wpi="http://schemas.microsoft.com/office/word/2010/wordprocessingInk" xmlns:wne="http://schemas.microsoft.com/office/word/2006/wordml" xmlns:wps="http://schemas.microsoft.com/office/word/2010/wordprocessingShape" mc:Ignorable="w14 w15 w16se w16cid w16 w16cex w16sdtdh wp14">
+<w:document xmlns:wpc="http://schemas.microsoft.com/office/word/2010/wordprocessingCanvas" xmlns:cx="http://schemas.microsoft.com/office/drawing/2014/chartex" xmlns:cx1="http://schemas.microsoft.com/office/drawing/2015/9/8/chartex" xmlns:cx2="http://schemas.microsoft.com/office/drawing/2015/10/21/chartex" xmlns:cx3="http://schemas.microsoft.com/office/drawing/2016/5/9/chartex" xmlns:cx4="http://schemas.microsoft.com/office/drawing/2016/5/10/chartex" xmlns:cx5="http://schemas.microsoft.com/office/drawing/2016/5/11/chartex" xmlns:cx6="http://schemas.microsoft.com/office/drawing/2016/5/12/chartex" xmlns:cx7="http://schemas.microsoft.com/office/drawing/2016/5/13/chartex" xmlns:cx8="http://schemas.microsoft.com/office/drawing/2016/5/14/chartex" xmlns:mc="http://schemas.openxmlformats.org/markup-compatibility/2006" xmlns:aink="http://schemas.microsoft.com/office/drawing/2016/ink" xmlns:am3d="http://schemas.microsoft.com/office/drawing/2017/model3d" xmlns:o="urn:schemas-microsoft-com:office:office" xmlns:oel="http://schemas.microsoft.com/office/2019/extlst" xmlns:r="http://schemas.openxmlformats.org/officeDocument/2006/relationships" xmlns:m="http://schemas.openxmlformats.org/officeDocument/2006/math" xmlns:v="urn:schemas-microsoft-com:vml" xmlns:wp14="http://schemas.microsoft.com/office/word/2010/wordprocessingDrawing" xmlns:wp="http://schemas.openxmlformats.org/drawingml/2006/wordprocessingDrawing" xmlns:w10="urn:schemas-microsoft-com:office:word" xmlns:w="http://schemas.openxmlformats.org/wordprocessingml/2006/main" xmlns:w14="http://schemas.microsoft.com/office/word/2010/wordml" xmlns:w15="http://schemas.microsoft.com/office/word/2012/wordml" xmlns:w16cex="http://schemas.microsoft.com/office/word/2018/wordml/cex" xmlns:w16cid="http://schemas.microsoft.com/office/word/2016/wordml/cid" xmlns:w16="http://schemas.microsoft.com/office/word/2018/wordml" xmlns:w16sdtdh="http://schemas.microsoft.com/office/word/2020/wordml/sdtdatahash" xmlns:w16se="http://schemas.microsoft.com/office/word/2015/wordml/symex" xmlns:wpg="http://schemas.microsoft.com/office/word/2010/wordprocessingGroup" xmlns:wpi="http://schemas.microsoft.com/office/word/2010/wordprocessingInk" xmlns:wne="http://schemas.microsoft.com/office/word/2006/wordml" xmlns:wps="http://schemas.microsoft.com/office/word/2010/wordprocessingShape" mc:Ignorable="w14 w15 w16se w16cid w16 w16cex w16sdtdh wp14">
   <w:body>
     <w:p>
       <w:r>
@@ -21,18 +21,27 @@
         <w:t xml:space="preserve">une opportunité en tant que </w:t>
       </w:r>
       <w:r>
-        <w:t>Chef de Projet</w:t>
-      </w:r>
-      <w:r>
-        <w:t xml:space="preserve"> ou Scrum Master</w:t>
-      </w:r>
-      <w:r>
-        <w:t xml:space="preserve"> près de Grenoble.</w:t>
-      </w:r>
-    </w:p>
-    <w:p>
-      <w:r>
-        <w:t>Mon autonomie et mes connaissances des systèmes d'information, ainsi que mon expérience dans la gestion de projets me conduisent à penser que je serai un élément déterminant.</w:t>
+        <w:t>Product Owner ou Scrum Master</w:t>
+      </w:r>
+      <w:r>
+        <w:t xml:space="preserve"> près de Grenoble</w:t>
+      </w:r>
+      <w:r>
+        <w:t xml:space="preserve"> ou d’Annecy</w:t>
+      </w:r>
+      <w:r>
+        <w:t>.</w:t>
+      </w:r>
+    </w:p>
+    <w:p>
+      <w:r>
+        <w:t>Mon autonomie et mes connaissances des systèmes d'information, ainsi que mon expérience dans la gestion de projets</w:t>
+      </w:r>
+      <w:r>
+        <w:t xml:space="preserve"> et l’animation d’équipes</w:t>
+      </w:r>
+      <w:r>
+        <w:t xml:space="preserve"> me conduisent à penser que je serai un élément déterminant.</w:t>
       </w:r>
     </w:p>
     <w:p>
@@ -52,16 +61,25 @@
         <w:t xml:space="preserve"> m'ont permis de développer une bonne maîtrise </w:t>
       </w:r>
       <w:r>
-        <w:t>du management d’équipes</w:t>
-      </w:r>
-      <w:r>
-        <w:t xml:space="preserve">, de </w:t>
+        <w:t>d</w:t>
+      </w:r>
+      <w:r>
+        <w:t>ans</w:t>
+      </w:r>
+      <w:r>
+        <w:t xml:space="preserve"> l’accompagnement</w:t>
+      </w:r>
+      <w:r>
+        <w:t xml:space="preserve"> d’équipes</w:t>
+      </w:r>
+      <w:r>
+        <w:t xml:space="preserve">, </w:t>
       </w:r>
       <w:r>
         <w:t>l’organisation</w:t>
       </w:r>
       <w:r>
-        <w:t xml:space="preserve"> des projets et de leur coordination.</w:t>
+        <w:t xml:space="preserve"> des projets et leur coordination.</w:t>
       </w:r>
     </w:p>
     <w:p>
@@ -103,7 +121,7 @@
 </file>
 
 <file path=word/endnotes.xml><?xml version="1.0" encoding="utf-8"?>
-<w:endnotes xmlns:wpc="http://schemas.microsoft.com/office/word/2010/wordprocessingCanvas" xmlns:cx="http://schemas.microsoft.com/office/drawing/2014/chartex" xmlns:cx1="http://schemas.microsoft.com/office/drawing/2015/9/8/chartex" xmlns:cx2="http://schemas.microsoft.com/office/drawing/2015/10/21/chartex" xmlns:cx3="http://schemas.microsoft.com/office/drawing/2016/5/9/chartex" xmlns:cx4="http://schemas.microsoft.com/office/drawing/2016/5/10/chartex" xmlns:cx5="http://schemas.microsoft.com/office/drawing/2016/5/11/chartex" xmlns:cx6="http://schemas.microsoft.com/office/drawing/2016/5/12/chartex" xmlns:cx7="http://schemas.microsoft.com/office/drawing/2016/5/13/chartex" xmlns:cx8="http://schemas.microsoft.com/office/drawing/2016/5/14/chartex" xmlns:mc="http://schemas.openxmlformats.org/markup-compatibility/2006" xmlns:aink="http://schemas.microsoft.com/office/drawing/2016/ink" xmlns:am3d="http://schemas.microsoft.com/office/drawing/2017/model3d" xmlns:o="urn:schemas-microsoft-com:office:office" xmlns:r="http://schemas.openxmlformats.org/officeDocument/2006/relationships" xmlns:m="http://schemas.openxmlformats.org/officeDocument/2006/math" xmlns:v="urn:schemas-microsoft-com:vml" xmlns:wp14="http://schemas.microsoft.com/office/word/2010/wordprocessingDrawing" xmlns:wp="http://schemas.openxmlformats.org/drawingml/2006/wordprocessingDrawing" xmlns:w10="urn:schemas-microsoft-com:office:word" xmlns:w="http://schemas.openxmlformats.org/wordprocessingml/2006/main" xmlns:w14="http://schemas.microsoft.com/office/word/2010/wordml" xmlns:w15="http://schemas.microsoft.com/office/word/2012/wordml" xmlns:w16cex="http://schemas.microsoft.com/office/word/2018/wordml/cex" xmlns:w16cid="http://schemas.microsoft.com/office/word/2016/wordml/cid" xmlns:w16="http://schemas.microsoft.com/office/word/2018/wordml" xmlns:w16sdtdh="http://schemas.microsoft.com/office/word/2020/wordml/sdtdatahash" xmlns:w16se="http://schemas.microsoft.com/office/word/2015/wordml/symex" xmlns:wpg="http://schemas.microsoft.com/office/word/2010/wordprocessingGroup" xmlns:wpi="http://schemas.microsoft.com/office/word/2010/wordprocessingInk" xmlns:wne="http://schemas.microsoft.com/office/word/2006/wordml" xmlns:wps="http://schemas.microsoft.com/office/word/2010/wordprocessingShape" mc:Ignorable="w14 w15 w16se w16cid w16 w16cex w16sdtdh wp14">
+<w:endnotes xmlns:wpc="http://schemas.microsoft.com/office/word/2010/wordprocessingCanvas" xmlns:cx="http://schemas.microsoft.com/office/drawing/2014/chartex" xmlns:cx1="http://schemas.microsoft.com/office/drawing/2015/9/8/chartex" xmlns:cx2="http://schemas.microsoft.com/office/drawing/2015/10/21/chartex" xmlns:cx3="http://schemas.microsoft.com/office/drawing/2016/5/9/chartex" xmlns:cx4="http://schemas.microsoft.com/office/drawing/2016/5/10/chartex" xmlns:cx5="http://schemas.microsoft.com/office/drawing/2016/5/11/chartex" xmlns:cx6="http://schemas.microsoft.com/office/drawing/2016/5/12/chartex" xmlns:cx7="http://schemas.microsoft.com/office/drawing/2016/5/13/chartex" xmlns:cx8="http://schemas.microsoft.com/office/drawing/2016/5/14/chartex" xmlns:mc="http://schemas.openxmlformats.org/markup-compatibility/2006" xmlns:aink="http://schemas.microsoft.com/office/drawing/2016/ink" xmlns:am3d="http://schemas.microsoft.com/office/drawing/2017/model3d" xmlns:o="urn:schemas-microsoft-com:office:office" xmlns:oel="http://schemas.microsoft.com/office/2019/extlst" xmlns:r="http://schemas.openxmlformats.org/officeDocument/2006/relationships" xmlns:m="http://schemas.openxmlformats.org/officeDocument/2006/math" xmlns:v="urn:schemas-microsoft-com:vml" xmlns:wp14="http://schemas.microsoft.com/office/word/2010/wordprocessingDrawing" xmlns:wp="http://schemas.openxmlformats.org/drawingml/2006/wordprocessingDrawing" xmlns:w10="urn:schemas-microsoft-com:office:word" xmlns:w="http://schemas.openxmlformats.org/wordprocessingml/2006/main" xmlns:w14="http://schemas.microsoft.com/office/word/2010/wordml" xmlns:w15="http://schemas.microsoft.com/office/word/2012/wordml" xmlns:w16cex="http://schemas.microsoft.com/office/word/2018/wordml/cex" xmlns:w16cid="http://schemas.microsoft.com/office/word/2016/wordml/cid" xmlns:w16="http://schemas.microsoft.com/office/word/2018/wordml" xmlns:w16sdtdh="http://schemas.microsoft.com/office/word/2020/wordml/sdtdatahash" xmlns:w16se="http://schemas.microsoft.com/office/word/2015/wordml/symex" xmlns:wpg="http://schemas.microsoft.com/office/word/2010/wordprocessingGroup" xmlns:wpi="http://schemas.microsoft.com/office/word/2010/wordprocessingInk" xmlns:wne="http://schemas.microsoft.com/office/word/2006/wordml" xmlns:wps="http://schemas.microsoft.com/office/word/2010/wordprocessingShape" mc:Ignorable="w14 w15 w16se w16cid w16 w16cex w16sdtdh wp14">
   <w:endnote w:type="separator" w:id="-1">
     <w:p>
       <w:pPr>
@@ -128,7 +146,7 @@
 </file>
 
 <file path=word/footer1.xml><?xml version="1.0" encoding="utf-8"?>
-<w:ftr xmlns:wpc="http://schemas.microsoft.com/office/word/2010/wordprocessingCanvas" xmlns:cx="http://schemas.microsoft.com/office/drawing/2014/chartex" xmlns:cx1="http://schemas.microsoft.com/office/drawing/2015/9/8/chartex" xmlns:cx2="http://schemas.microsoft.com/office/drawing/2015/10/21/chartex" xmlns:cx3="http://schemas.microsoft.com/office/drawing/2016/5/9/chartex" xmlns:cx4="http://schemas.microsoft.com/office/drawing/2016/5/10/chartex" xmlns:cx5="http://schemas.microsoft.com/office/drawing/2016/5/11/chartex" xmlns:cx6="http://schemas.microsoft.com/office/drawing/2016/5/12/chartex" xmlns:cx7="http://schemas.microsoft.com/office/drawing/2016/5/13/chartex" xmlns:cx8="http://schemas.microsoft.com/office/drawing/2016/5/14/chartex" xmlns:mc="http://schemas.openxmlformats.org/markup-compatibility/2006" xmlns:aink="http://schemas.microsoft.com/office/drawing/2016/ink" xmlns:am3d="http://schemas.microsoft.com/office/drawing/2017/model3d" xmlns:o="urn:schemas-microsoft-com:office:office" xmlns:r="http://schemas.openxmlformats.org/officeDocument/2006/relationships" xmlns:m="http://schemas.openxmlformats.org/officeDocument/2006/math" xmlns:v="urn:schemas-microsoft-com:vml" xmlns:wp14="http://schemas.microsoft.com/office/word/2010/wordprocessingDrawing" xmlns:wp="http://schemas.openxmlformats.org/drawingml/2006/wordprocessingDrawing" xmlns:w10="urn:schemas-microsoft-com:office:word" xmlns:w="http://schemas.openxmlformats.org/wordprocessingml/2006/main" xmlns:w14="http://schemas.microsoft.com/office/word/2010/wordml" xmlns:w15="http://schemas.microsoft.com/office/word/2012/wordml" xmlns:w16cex="http://schemas.microsoft.com/office/word/2018/wordml/cex" xmlns:w16cid="http://schemas.microsoft.com/office/word/2016/wordml/cid" xmlns:w16="http://schemas.microsoft.com/office/word/2018/wordml" xmlns:w16sdtdh="http://schemas.microsoft.com/office/word/2020/wordml/sdtdatahash" xmlns:w16se="http://schemas.microsoft.com/office/word/2015/wordml/symex" xmlns:wpg="http://schemas.microsoft.com/office/word/2010/wordprocessingGroup" xmlns:wpi="http://schemas.microsoft.com/office/word/2010/wordprocessingInk" xmlns:wne="http://schemas.microsoft.com/office/word/2006/wordml" xmlns:wps="http://schemas.microsoft.com/office/word/2010/wordprocessingShape" mc:Ignorable="w14 w15 w16se w16cid w16 w16cex w16sdtdh wp14">
+<w:ftr xmlns:wpc="http://schemas.microsoft.com/office/word/2010/wordprocessingCanvas" xmlns:cx="http://schemas.microsoft.com/office/drawing/2014/chartex" xmlns:cx1="http://schemas.microsoft.com/office/drawing/2015/9/8/chartex" xmlns:cx2="http://schemas.microsoft.com/office/drawing/2015/10/21/chartex" xmlns:cx3="http://schemas.microsoft.com/office/drawing/2016/5/9/chartex" xmlns:cx4="http://schemas.microsoft.com/office/drawing/2016/5/10/chartex" xmlns:cx5="http://schemas.microsoft.com/office/drawing/2016/5/11/chartex" xmlns:cx6="http://schemas.microsoft.com/office/drawing/2016/5/12/chartex" xmlns:cx7="http://schemas.microsoft.com/office/drawing/2016/5/13/chartex" xmlns:cx8="http://schemas.microsoft.com/office/drawing/2016/5/14/chartex" xmlns:mc="http://schemas.openxmlformats.org/markup-compatibility/2006" xmlns:aink="http://schemas.microsoft.com/office/drawing/2016/ink" xmlns:am3d="http://schemas.microsoft.com/office/drawing/2017/model3d" xmlns:o="urn:schemas-microsoft-com:office:office" xmlns:oel="http://schemas.microsoft.com/office/2019/extlst" xmlns:r="http://schemas.openxmlformats.org/officeDocument/2006/relationships" xmlns:m="http://schemas.openxmlformats.org/officeDocument/2006/math" xmlns:v="urn:schemas-microsoft-com:vml" xmlns:wp14="http://schemas.microsoft.com/office/word/2010/wordprocessingDrawing" xmlns:wp="http://schemas.openxmlformats.org/drawingml/2006/wordprocessingDrawing" xmlns:w10="urn:schemas-microsoft-com:office:word" xmlns:w="http://schemas.openxmlformats.org/wordprocessingml/2006/main" xmlns:w14="http://schemas.microsoft.com/office/word/2010/wordml" xmlns:w15="http://schemas.microsoft.com/office/word/2012/wordml" xmlns:w16cex="http://schemas.microsoft.com/office/word/2018/wordml/cex" xmlns:w16cid="http://schemas.microsoft.com/office/word/2016/wordml/cid" xmlns:w16="http://schemas.microsoft.com/office/word/2018/wordml" xmlns:w16sdtdh="http://schemas.microsoft.com/office/word/2020/wordml/sdtdatahash" xmlns:w16se="http://schemas.microsoft.com/office/word/2015/wordml/symex" xmlns:wpg="http://schemas.microsoft.com/office/word/2010/wordprocessingGroup" xmlns:wpi="http://schemas.microsoft.com/office/word/2010/wordprocessingInk" xmlns:wne="http://schemas.microsoft.com/office/word/2006/wordml" xmlns:wps="http://schemas.microsoft.com/office/word/2010/wordprocessingShape" mc:Ignorable="w14 w15 w16se w16cid w16 w16cex w16sdtdh wp14">
   <w:p>
     <w:pPr>
       <w:pStyle w:val="Pieddepage"/>
@@ -191,6 +209,7 @@
                               <w:sz w:val="12"/>
                             </w:rPr>
                           </w:pPr>
+                          <w:proofErr w:type="spellStart"/>
                           <w:r>
                             <w:rPr>
                               <w:rFonts w:ascii="Arial" w:hAnsi="Arial" w:cs="Arial"/>
@@ -199,6 +218,7 @@
                             </w:rPr>
                             <w:t>Internal</w:t>
                           </w:r>
+                          <w:proofErr w:type="spellEnd"/>
                         </w:p>
                       </w:txbxContent>
                     </wps:txbx>
@@ -256,7 +276,7 @@
 </file>
 
 <file path=word/footnotes.xml><?xml version="1.0" encoding="utf-8"?>
-<w:footnotes xmlns:wpc="http://schemas.microsoft.com/office/word/2010/wordprocessingCanvas" xmlns:cx="http://schemas.microsoft.com/office/drawing/2014/chartex" xmlns:cx1="http://schemas.microsoft.com/office/drawing/2015/9/8/chartex" xmlns:cx2="http://schemas.microsoft.com/office/drawing/2015/10/21/chartex" xmlns:cx3="http://schemas.microsoft.com/office/drawing/2016/5/9/chartex" xmlns:cx4="http://schemas.microsoft.com/office/drawing/2016/5/10/chartex" xmlns:cx5="http://schemas.microsoft.com/office/drawing/2016/5/11/chartex" xmlns:cx6="http://schemas.microsoft.com/office/drawing/2016/5/12/chartex" xmlns:cx7="http://schemas.microsoft.com/office/drawing/2016/5/13/chartex" xmlns:cx8="http://schemas.microsoft.com/office/drawing/2016/5/14/chartex" xmlns:mc="http://schemas.openxmlformats.org/markup-compatibility/2006" xmlns:aink="http://schemas.microsoft.com/office/drawing/2016/ink" xmlns:am3d="http://schemas.microsoft.com/office/drawing/2017/model3d" xmlns:o="urn:schemas-microsoft-com:office:office" xmlns:r="http://schemas.openxmlformats.org/officeDocument/2006/relationships" xmlns:m="http://schemas.openxmlformats.org/officeDocument/2006/math" xmlns:v="urn:schemas-microsoft-com:vml" xmlns:wp14="http://schemas.microsoft.com/office/word/2010/wordprocessingDrawing" xmlns:wp="http://schemas.openxmlformats.org/drawingml/2006/wordprocessingDrawing" xmlns:w10="urn:schemas-microsoft-com:office:word" xmlns:w="http://schemas.openxmlformats.org/wordprocessingml/2006/main" xmlns:w14="http://schemas.microsoft.com/office/word/2010/wordml" xmlns:w15="http://schemas.microsoft.com/office/word/2012/wordml" xmlns:w16cex="http://schemas.microsoft.com/office/word/2018/wordml/cex" xmlns:w16cid="http://schemas.microsoft.com/office/word/2016/wordml/cid" xmlns:w16="http://schemas.microsoft.com/office/word/2018/wordml" xmlns:w16sdtdh="http://schemas.microsoft.com/office/word/2020/wordml/sdtdatahash" xmlns:w16se="http://schemas.microsoft.com/office/word/2015/wordml/symex" xmlns:wpg="http://schemas.microsoft.com/office/word/2010/wordprocessingGroup" xmlns:wpi="http://schemas.microsoft.com/office/word/2010/wordprocessingInk" xmlns:wne="http://schemas.microsoft.com/office/word/2006/wordml" xmlns:wps="http://schemas.microsoft.com/office/word/2010/wordprocessingShape" mc:Ignorable="w14 w15 w16se w16cid w16 w16cex w16sdtdh wp14">
+<w:footnotes xmlns:wpc="http://schemas.microsoft.com/office/word/2010/wordprocessingCanvas" xmlns:cx="http://schemas.microsoft.com/office/drawing/2014/chartex" xmlns:cx1="http://schemas.microsoft.com/office/drawing/2015/9/8/chartex" xmlns:cx2="http://schemas.microsoft.com/office/drawing/2015/10/21/chartex" xmlns:cx3="http://schemas.microsoft.com/office/drawing/2016/5/9/chartex" xmlns:cx4="http://schemas.microsoft.com/office/drawing/2016/5/10/chartex" xmlns:cx5="http://schemas.microsoft.com/office/drawing/2016/5/11/chartex" xmlns:cx6="http://schemas.microsoft.com/office/drawing/2016/5/12/chartex" xmlns:cx7="http://schemas.microsoft.com/office/drawing/2016/5/13/chartex" xmlns:cx8="http://schemas.microsoft.com/office/drawing/2016/5/14/chartex" xmlns:mc="http://schemas.openxmlformats.org/markup-compatibility/2006" xmlns:aink="http://schemas.microsoft.com/office/drawing/2016/ink" xmlns:am3d="http://schemas.microsoft.com/office/drawing/2017/model3d" xmlns:o="urn:schemas-microsoft-com:office:office" xmlns:oel="http://schemas.microsoft.com/office/2019/extlst" xmlns:r="http://schemas.openxmlformats.org/officeDocument/2006/relationships" xmlns:m="http://schemas.openxmlformats.org/officeDocument/2006/math" xmlns:v="urn:schemas-microsoft-com:vml" xmlns:wp14="http://schemas.microsoft.com/office/word/2010/wordprocessingDrawing" xmlns:wp="http://schemas.openxmlformats.org/drawingml/2006/wordprocessingDrawing" xmlns:w10="urn:schemas-microsoft-com:office:word" xmlns:w="http://schemas.openxmlformats.org/wordprocessingml/2006/main" xmlns:w14="http://schemas.microsoft.com/office/word/2010/wordml" xmlns:w15="http://schemas.microsoft.com/office/word/2012/wordml" xmlns:w16cex="http://schemas.microsoft.com/office/word/2018/wordml/cex" xmlns:w16cid="http://schemas.microsoft.com/office/word/2016/wordml/cid" xmlns:w16="http://schemas.microsoft.com/office/word/2018/wordml" xmlns:w16sdtdh="http://schemas.microsoft.com/office/word/2020/wordml/sdtdatahash" xmlns:w16se="http://schemas.microsoft.com/office/word/2015/wordml/symex" xmlns:wpg="http://schemas.microsoft.com/office/word/2010/wordprocessingGroup" xmlns:wpi="http://schemas.microsoft.com/office/word/2010/wordprocessingInk" xmlns:wne="http://schemas.microsoft.com/office/word/2006/wordml" xmlns:wps="http://schemas.microsoft.com/office/word/2010/wordprocessingShape" mc:Ignorable="w14 w15 w16se w16cid w16 w16cex w16sdtdh wp14">
   <w:footnote w:type="separator" w:id="-1">
     <w:p>
       <w:pPr>

</xml_diff>